<commit_message>
Actualizacion de documentacion - (Arquitectura y Check list de requerimientos)
</commit_message>
<xml_diff>
--- a/V-Cycle Process/1.0 Requirements/RequirementsReviewCheckList.docx
+++ b/V-Cycle Process/1.0 Requirements/RequirementsReviewCheckList.docx
@@ -1,10 +1,10 @@
 
 <file path=word/document.xml><?xml version="1.0" encoding="utf-8"?>
-<w:document xmlns:wpc="http://schemas.microsoft.com/office/word/2010/wordprocessingCanvas" xmlns:cx="http://schemas.microsoft.com/office/drawing/2014/chartex" xmlns:cx1="http://schemas.microsoft.com/office/drawing/2015/9/8/chartex" xmlns:cx2="http://schemas.microsoft.com/office/drawing/2015/10/21/chartex" xmlns:cx3="http://schemas.microsoft.com/office/drawing/2016/5/9/chartex" xmlns:cx4="http://schemas.microsoft.com/office/drawing/2016/5/10/chartex" xmlns:cx5="http://schemas.microsoft.com/office/drawing/2016/5/11/chartex" xmlns:cx6="http://schemas.microsoft.com/office/drawing/2016/5/12/chartex" xmlns:cx7="http://schemas.microsoft.com/office/drawing/2016/5/13/chartex" xmlns:cx8="http://schemas.microsoft.com/office/drawing/2016/5/14/chartex" xmlns:mc="http://schemas.openxmlformats.org/markup-compatibility/2006" xmlns:aink="http://schemas.microsoft.com/office/drawing/2016/ink" xmlns:am3d="http://schemas.microsoft.com/office/drawing/2017/model3d" xmlns:o="urn:schemas-microsoft-com:office:office" xmlns:r="http://schemas.openxmlformats.org/officeDocument/2006/relationships" xmlns:m="http://schemas.openxmlformats.org/officeDocument/2006/math" xmlns:v="urn:schemas-microsoft-com:vml" xmlns:wp14="http://schemas.microsoft.com/office/word/2010/wordprocessingDrawing" xmlns:wp="http://schemas.openxmlformats.org/drawingml/2006/wordprocessingDrawing" xmlns:w10="urn:schemas-microsoft-com:office:word" xmlns:w="http://schemas.openxmlformats.org/wordprocessingml/2006/main" xmlns:w14="http://schemas.microsoft.com/office/word/2010/wordml" xmlns:w15="http://schemas.microsoft.com/office/word/2012/wordml" xmlns:w16cid="http://schemas.microsoft.com/office/word/2016/wordml/cid" xmlns:w16se="http://schemas.microsoft.com/office/word/2015/wordml/symex" xmlns:wpg="http://schemas.microsoft.com/office/word/2010/wordprocessingGroup" xmlns:wpi="http://schemas.microsoft.com/office/word/2010/wordprocessingInk" xmlns:wne="http://schemas.microsoft.com/office/word/2006/wordml" xmlns:wps="http://schemas.microsoft.com/office/word/2010/wordprocessingShape" mc:Ignorable="w14 w15 w16se w16cid wp14">
+<w:document xmlns:wpc="http://schemas.microsoft.com/office/word/2010/wordprocessingCanvas" xmlns:cx="http://schemas.microsoft.com/office/drawing/2014/chartex" xmlns:cx1="http://schemas.microsoft.com/office/drawing/2015/9/8/chartex" xmlns:cx2="http://schemas.microsoft.com/office/drawing/2015/10/21/chartex" xmlns:cx3="http://schemas.microsoft.com/office/drawing/2016/5/9/chartex" xmlns:cx4="http://schemas.microsoft.com/office/drawing/2016/5/10/chartex" xmlns:cx5="http://schemas.microsoft.com/office/drawing/2016/5/11/chartex" xmlns:cx6="http://schemas.microsoft.com/office/drawing/2016/5/12/chartex" xmlns:cx7="http://schemas.microsoft.com/office/drawing/2016/5/13/chartex" xmlns:cx8="http://schemas.microsoft.com/office/drawing/2016/5/14/chartex" xmlns:mc="http://schemas.openxmlformats.org/markup-compatibility/2006" xmlns:aink="http://schemas.microsoft.com/office/drawing/2016/ink" xmlns:am3d="http://schemas.microsoft.com/office/drawing/2017/model3d" xmlns:o="urn:schemas-microsoft-com:office:office" xmlns:r="http://schemas.openxmlformats.org/officeDocument/2006/relationships" xmlns:m="http://schemas.openxmlformats.org/officeDocument/2006/math" xmlns:v="urn:schemas-microsoft-com:vml" xmlns:wp14="http://schemas.microsoft.com/office/word/2010/wordprocessingDrawing" xmlns:wp="http://schemas.openxmlformats.org/drawingml/2006/wordprocessingDrawing" xmlns:w10="urn:schemas-microsoft-com:office:word" xmlns:w="http://schemas.openxmlformats.org/wordprocessingml/2006/main" xmlns:w14="http://schemas.microsoft.com/office/word/2010/wordml" xmlns:w15="http://schemas.microsoft.com/office/word/2012/wordml" xmlns:w16cex="http://schemas.microsoft.com/office/word/2018/wordml/cex" xmlns:w16cid="http://schemas.microsoft.com/office/word/2016/wordml/cid" xmlns:w16="http://schemas.microsoft.com/office/word/2018/wordml" xmlns:w16sdtdh="http://schemas.microsoft.com/office/word/2020/wordml/sdtdatahash" xmlns:w16se="http://schemas.microsoft.com/office/word/2015/wordml/symex" xmlns:wpg="http://schemas.microsoft.com/office/word/2010/wordprocessingGroup" xmlns:wpi="http://schemas.microsoft.com/office/word/2010/wordprocessingInk" xmlns:wne="http://schemas.microsoft.com/office/word/2006/wordml" xmlns:wps="http://schemas.microsoft.com/office/word/2010/wordprocessingShape" mc:Ignorable="w14 w15 w16se w16cid w16 w16cex w16sdtdh wp14">
   <w:body>
     <w:p>
       <w:pPr>
-        <w:pStyle w:val="Heading1"/>
+        <w:pStyle w:val="Ttulo1"/>
       </w:pPr>
       <w:r>
         <w:t>S</w:t>
@@ -22,7 +22,7 @@
     <w:p/>
     <w:p>
       <w:pPr>
-        <w:pStyle w:val="Heading2"/>
+        <w:pStyle w:val="Ttulo2"/>
       </w:pPr>
       <w:r>
         <w:t>Summary</w:t>
@@ -30,7 +30,7 @@
     </w:p>
     <w:tbl>
       <w:tblPr>
-        <w:tblStyle w:val="TableGrid"/>
+        <w:tblStyle w:val="Tablaconcuadrcula"/>
         <w:tblW w:w="0" w:type="auto"/>
         <w:tblLook w:val="04A0" w:firstRow="1" w:lastRow="0" w:firstColumn="1" w:lastColumn="0" w:noHBand="0" w:noVBand="1"/>
       </w:tblPr>
@@ -73,6 +73,12 @@
                 <w:sz w:val="16"/>
               </w:rPr>
             </w:pPr>
+            <w:r>
+              <w:rPr>
+                <w:sz w:val="16"/>
+              </w:rPr>
+              <w:t>10/11/2021</w:t>
+            </w:r>
           </w:p>
         </w:tc>
       </w:tr>
@@ -111,6 +117,12 @@
                 <w:sz w:val="16"/>
               </w:rPr>
             </w:pPr>
+            <w:r>
+              <w:rPr>
+                <w:sz w:val="16"/>
+              </w:rPr>
+              <w:t>2 Hours</w:t>
+            </w:r>
           </w:p>
         </w:tc>
       </w:tr>
@@ -149,6 +161,12 @@
                 <w:sz w:val="16"/>
               </w:rPr>
             </w:pPr>
+            <w:r>
+              <w:rPr>
+                <w:sz w:val="16"/>
+              </w:rPr>
+              <w:t>Virtual</w:t>
+            </w:r>
           </w:p>
         </w:tc>
       </w:tr>
@@ -191,7 +209,7 @@
               <w:rPr>
                 <w:sz w:val="16"/>
               </w:rPr>
-              <w:t>Open, Closed</w:t>
+              <w:t>Closed</w:t>
             </w:r>
           </w:p>
         </w:tc>
@@ -259,7 +277,13 @@
               <w:rPr>
                 <w:sz w:val="16"/>
               </w:rPr>
-              <w:t>&lt;DocumentName&gt;.doc</w:t>
+              <w:t>RequirementsRevieChecklisy</w:t>
+            </w:r>
+            <w:r>
+              <w:rPr>
+                <w:sz w:val="16"/>
+              </w:rPr>
+              <w:t>.doc</w:t>
             </w:r>
           </w:p>
         </w:tc>
@@ -303,7 +327,7 @@
               <w:rPr>
                 <w:sz w:val="16"/>
               </w:rPr>
-              <w:t>WT, DC, II</w:t>
+              <w:t>WT</w:t>
             </w:r>
           </w:p>
         </w:tc>
@@ -343,6 +367,12 @@
                 <w:sz w:val="16"/>
               </w:rPr>
             </w:pPr>
+            <w:r>
+              <w:rPr>
+                <w:sz w:val="16"/>
+              </w:rPr>
+              <w:t>Proyecto final v1.1</w:t>
+            </w:r>
           </w:p>
         </w:tc>
       </w:tr>
@@ -381,6 +411,12 @@
                 <w:sz w:val="16"/>
               </w:rPr>
             </w:pPr>
+            <w:r>
+              <w:rPr>
+                <w:sz w:val="16"/>
+              </w:rPr>
+              <w:t>Ariel Antonio Gonzalez Padillla</w:t>
+            </w:r>
           </w:p>
         </w:tc>
       </w:tr>
@@ -419,6 +455,14 @@
                 <w:sz w:val="16"/>
               </w:rPr>
             </w:pPr>
+            <w:r>
+              <w:rPr>
+                <w:rFonts w:eastAsia="Calibri" w:cs="Arial"/>
+                <w:sz w:val="16"/>
+                <w:szCs w:val="16"/>
+              </w:rPr>
+              <w:t>Door Control Module</w:t>
+            </w:r>
           </w:p>
         </w:tc>
       </w:tr>
@@ -457,6 +501,12 @@
                 <w:sz w:val="16"/>
               </w:rPr>
             </w:pPr>
+            <w:r>
+              <w:rPr>
+                <w:sz w:val="16"/>
+              </w:rPr>
+              <w:t>Final documentation adjustments</w:t>
+            </w:r>
           </w:p>
         </w:tc>
       </w:tr>
@@ -477,7 +527,7 @@
     </w:p>
     <w:p>
       <w:pPr>
-        <w:pStyle w:val="Heading2"/>
+        <w:pStyle w:val="Ttulo2"/>
       </w:pPr>
       <w:r>
         <w:lastRenderedPageBreak/>
@@ -579,8 +629,30 @@
               <w:rPr>
                 <w:b/>
               </w:rPr>
-              <w:t>Classification  (E)rror/Risk  / (R)emark</w:t>
-            </w:r>
+              <w:t>Classification  (E)</w:t>
+            </w:r>
+            <w:proofErr w:type="spellStart"/>
+            <w:r>
+              <w:rPr>
+                <w:b/>
+              </w:rPr>
+              <w:t>rror</w:t>
+            </w:r>
+            <w:proofErr w:type="spellEnd"/>
+            <w:r>
+              <w:rPr>
+                <w:b/>
+              </w:rPr>
+              <w:t>/Risk  / (R)</w:t>
+            </w:r>
+            <w:proofErr w:type="spellStart"/>
+            <w:r>
+              <w:rPr>
+                <w:b/>
+              </w:rPr>
+              <w:t>emark</w:t>
+            </w:r>
+            <w:proofErr w:type="spellEnd"/>
           </w:p>
         </w:tc>
         <w:tc>
@@ -1004,7 +1076,7 @@
     </w:p>
     <w:p>
       <w:pPr>
-        <w:pStyle w:val="Heading2"/>
+        <w:pStyle w:val="Ttulo2"/>
       </w:pPr>
       <w:r>
         <w:lastRenderedPageBreak/>
@@ -1013,7 +1085,7 @@
     </w:p>
     <w:tbl>
       <w:tblPr>
-        <w:tblStyle w:val="TableGrid"/>
+        <w:tblStyle w:val="Tablaconcuadrcula"/>
         <w:tblW w:w="13599" w:type="dxa"/>
         <w:tblLayout w:type="fixed"/>
         <w:tblLook w:val="04A0" w:firstRow="1" w:lastRow="0" w:firstColumn="1" w:lastColumn="0" w:noHBand="0" w:noVBand="1"/>
@@ -1134,13 +1206,26 @@
           <w:tcPr>
             <w:tcW w:w="850" w:type="dxa"/>
           </w:tcPr>
-          <w:p/>
+          <w:p>
+            <w:r>
+              <w:t>OK</w:t>
+            </w:r>
+          </w:p>
         </w:tc>
         <w:tc>
           <w:tcPr>
             <w:tcW w:w="1843" w:type="dxa"/>
           </w:tcPr>
-          <w:p/>
+          <w:p>
+            <w:r>
+              <w:rPr>
+                <w:rFonts w:ascii="Arial" w:eastAsia="Times New Roman" w:hAnsi="Arial" w:cs="Arial"/>
+                <w:sz w:val="16"/>
+                <w:szCs w:val="16"/>
+              </w:rPr>
+              <w:t>The system requirements only define the OEM and the standards as stakeholders</w:t>
+            </w:r>
+          </w:p>
         </w:tc>
         <w:tc>
           <w:tcPr>
@@ -1152,7 +1237,11 @@
           <w:tcPr>
             <w:tcW w:w="1984" w:type="dxa"/>
           </w:tcPr>
-          <w:p/>
+          <w:p>
+            <w:r>
+              <w:t>Closed</w:t>
+            </w:r>
+          </w:p>
         </w:tc>
       </w:tr>
       <w:tr>
@@ -1207,13 +1296,26 @@
           <w:tcPr>
             <w:tcW w:w="850" w:type="dxa"/>
           </w:tcPr>
-          <w:p/>
+          <w:p>
+            <w:r>
+              <w:t>OK</w:t>
+            </w:r>
+          </w:p>
         </w:tc>
         <w:tc>
           <w:tcPr>
             <w:tcW w:w="1843" w:type="dxa"/>
           </w:tcPr>
-          <w:p/>
+          <w:p>
+            <w:r>
+              <w:rPr>
+                <w:rFonts w:ascii="Arial" w:eastAsia="Times New Roman" w:hAnsi="Arial" w:cs="Arial"/>
+                <w:sz w:val="16"/>
+                <w:szCs w:val="16"/>
+              </w:rPr>
+              <w:t>The requirements are at the final form</w:t>
+            </w:r>
+          </w:p>
         </w:tc>
         <w:tc>
           <w:tcPr>
@@ -1225,7 +1327,11 @@
           <w:tcPr>
             <w:tcW w:w="1984" w:type="dxa"/>
           </w:tcPr>
-          <w:p/>
+          <w:p>
+            <w:r>
+              <w:t>Closed</w:t>
+            </w:r>
+          </w:p>
         </w:tc>
       </w:tr>
       <w:tr>
@@ -1257,7 +1363,23 @@
                 <w:sz w:val="16"/>
                 <w:szCs w:val="16"/>
               </w:rPr>
-              <w:t>Is the behaviour on all major events described (check within your project for the relevant major events)?</w:t>
+              <w:t xml:space="preserve">Is the </w:t>
+            </w:r>
+            <w:r>
+              <w:rPr>
+                <w:rFonts w:ascii="Arial" w:eastAsia="Times New Roman" w:hAnsi="Arial" w:cs="Arial"/>
+                <w:sz w:val="16"/>
+                <w:szCs w:val="16"/>
+              </w:rPr>
+              <w:t>behavior</w:t>
+            </w:r>
+            <w:r>
+              <w:rPr>
+                <w:rFonts w:ascii="Arial" w:eastAsia="Times New Roman" w:hAnsi="Arial" w:cs="Arial"/>
+                <w:sz w:val="16"/>
+                <w:szCs w:val="16"/>
+              </w:rPr>
+              <w:t xml:space="preserve"> on all major events described (check within your project for the relevant major events)?</w:t>
             </w:r>
           </w:p>
         </w:tc>
@@ -1265,7 +1387,11 @@
           <w:tcPr>
             <w:tcW w:w="850" w:type="dxa"/>
           </w:tcPr>
-          <w:p/>
+          <w:p>
+            <w:r>
+              <w:t>OK</w:t>
+            </w:r>
+          </w:p>
         </w:tc>
         <w:tc>
           <w:tcPr>
@@ -1283,6 +1409,11 @@
           <w:tcPr>
             <w:tcW w:w="1984" w:type="dxa"/>
           </w:tcPr>
+          <w:p>
+            <w:r>
+              <w:t>Closed</w:t>
+            </w:r>
+          </w:p>
           <w:p/>
         </w:tc>
       </w:tr>
@@ -1303,7 +1434,7 @@
           </w:tcPr>
           <w:p>
             <w:pPr>
-              <w:pStyle w:val="NormalIndent"/>
+              <w:pStyle w:val="Sangranormal"/>
               <w:ind w:left="0"/>
               <w:rPr>
                 <w:rFonts w:cs="Arial"/>
@@ -1327,13 +1458,45 @@
           <w:tcPr>
             <w:tcW w:w="850" w:type="dxa"/>
           </w:tcPr>
-          <w:p/>
+          <w:p>
+            <w:pPr>
+              <w:rPr>
+                <w:rFonts w:ascii="Arial" w:eastAsia="Times New Roman" w:hAnsi="Arial" w:cs="Arial"/>
+                <w:sz w:val="16"/>
+                <w:szCs w:val="16"/>
+              </w:rPr>
+            </w:pPr>
+            <w:r>
+              <w:rPr>
+                <w:rFonts w:ascii="Arial" w:eastAsia="Times New Roman" w:hAnsi="Arial" w:cs="Arial"/>
+                <w:sz w:val="16"/>
+                <w:szCs w:val="16"/>
+              </w:rPr>
+              <w:t>NR</w:t>
+            </w:r>
+          </w:p>
         </w:tc>
         <w:tc>
           <w:tcPr>
             <w:tcW w:w="1843" w:type="dxa"/>
           </w:tcPr>
-          <w:p/>
+          <w:p>
+            <w:pPr>
+              <w:rPr>
+                <w:rFonts w:ascii="Arial" w:eastAsia="Times New Roman" w:hAnsi="Arial" w:cs="Arial"/>
+                <w:sz w:val="16"/>
+                <w:szCs w:val="16"/>
+              </w:rPr>
+            </w:pPr>
+            <w:r>
+              <w:rPr>
+                <w:rFonts w:ascii="Arial" w:eastAsia="Times New Roman" w:hAnsi="Arial" w:cs="Arial"/>
+                <w:sz w:val="16"/>
+                <w:szCs w:val="16"/>
+              </w:rPr>
+              <w:t>Not required for the project, everything is pre calibrated</w:t>
+            </w:r>
+          </w:p>
         </w:tc>
         <w:tc>
           <w:tcPr>
@@ -1345,7 +1508,11 @@
           <w:tcPr>
             <w:tcW w:w="1984" w:type="dxa"/>
           </w:tcPr>
-          <w:p/>
+          <w:p>
+            <w:r>
+              <w:t>Closed</w:t>
+            </w:r>
+          </w:p>
         </w:tc>
       </w:tr>
       <w:tr>
@@ -1386,13 +1553,55 @@
           <w:tcPr>
             <w:tcW w:w="850" w:type="dxa"/>
           </w:tcPr>
-          <w:p/>
+          <w:p>
+            <w:r>
+              <w:t>OK</w:t>
+            </w:r>
+          </w:p>
         </w:tc>
         <w:tc>
           <w:tcPr>
             <w:tcW w:w="1843" w:type="dxa"/>
           </w:tcPr>
-          <w:p/>
+          <w:p>
+            <w:r>
+              <w:rPr>
+                <w:rFonts w:ascii="Arial" w:eastAsia="Times New Roman" w:hAnsi="Arial" w:cs="Arial"/>
+                <w:sz w:val="16"/>
+                <w:szCs w:val="16"/>
+              </w:rPr>
+              <w:t xml:space="preserve">A </w:t>
+            </w:r>
+            <w:proofErr w:type="spellStart"/>
+            <w:r>
+              <w:rPr>
+                <w:rFonts w:ascii="Arial" w:eastAsia="Times New Roman" w:hAnsi="Arial" w:cs="Arial"/>
+                <w:sz w:val="16"/>
+                <w:szCs w:val="16"/>
+              </w:rPr>
+              <w:t>HwConfig</w:t>
+            </w:r>
+            <w:proofErr w:type="spellEnd"/>
+            <w:r>
+              <w:rPr>
+                <w:rFonts w:ascii="Arial" w:eastAsia="Times New Roman" w:hAnsi="Arial" w:cs="Arial"/>
+                <w:sz w:val="16"/>
+                <w:szCs w:val="16"/>
+              </w:rPr>
+              <w:t xml:space="preserve"> </w:t>
+            </w:r>
+            <w:r>
+              <w:rPr>
+                <w:rFonts w:ascii="Arial" w:eastAsia="Times New Roman" w:hAnsi="Arial" w:cs="Arial"/>
+                <w:sz w:val="16"/>
+                <w:szCs w:val="16"/>
+              </w:rPr>
+              <w:t>variant is implemented</w:t>
+            </w:r>
+            <w:r>
+              <w:t xml:space="preserve"> </w:t>
+            </w:r>
+          </w:p>
         </w:tc>
         <w:tc>
           <w:tcPr>
@@ -1404,7 +1613,11 @@
           <w:tcPr>
             <w:tcW w:w="1984" w:type="dxa"/>
           </w:tcPr>
-          <w:p/>
+          <w:p>
+            <w:r>
+              <w:t>Closed</w:t>
+            </w:r>
+          </w:p>
         </w:tc>
       </w:tr>
       <w:tr>
@@ -1425,7 +1638,7 @@
           </w:tcPr>
           <w:p>
             <w:pPr>
-              <w:pStyle w:val="NormalIndent"/>
+              <w:pStyle w:val="Sangranormal"/>
               <w:ind w:left="0"/>
               <w:rPr>
                 <w:rFonts w:cs="Arial"/>
@@ -1456,7 +1669,7 @@
           </w:p>
           <w:p>
             <w:pPr>
-              <w:pStyle w:val="NormalIndent"/>
+              <w:pStyle w:val="Sangranormal"/>
               <w:ind w:left="0"/>
               <w:rPr>
                 <w:rFonts w:cs="Arial"/>
@@ -1480,7 +1693,11 @@
           <w:tcPr>
             <w:tcW w:w="850" w:type="dxa"/>
           </w:tcPr>
-          <w:p/>
+          <w:p>
+            <w:r>
+              <w:t>OK</w:t>
+            </w:r>
+          </w:p>
         </w:tc>
         <w:tc>
           <w:tcPr>
@@ -1498,7 +1715,11 @@
           <w:tcPr>
             <w:tcW w:w="1984" w:type="dxa"/>
           </w:tcPr>
-          <w:p/>
+          <w:p>
+            <w:r>
+              <w:t>Closed</w:t>
+            </w:r>
+          </w:p>
         </w:tc>
       </w:tr>
       <w:tr>
@@ -1518,7 +1739,7 @@
           </w:tcPr>
           <w:p>
             <w:pPr>
-              <w:pStyle w:val="NormalIndent"/>
+              <w:pStyle w:val="Sangranormal"/>
               <w:ind w:left="0"/>
               <w:rPr>
                 <w:rFonts w:cs="Arial"/>
@@ -1542,7 +1763,11 @@
           <w:tcPr>
             <w:tcW w:w="850" w:type="dxa"/>
           </w:tcPr>
-          <w:p/>
+          <w:p>
+            <w:r>
+              <w:t>OK</w:t>
+            </w:r>
+          </w:p>
         </w:tc>
         <w:tc>
           <w:tcPr>
@@ -1560,7 +1785,11 @@
           <w:tcPr>
             <w:tcW w:w="1984" w:type="dxa"/>
           </w:tcPr>
-          <w:p/>
+          <w:p>
+            <w:r>
+              <w:t>Closed</w:t>
+            </w:r>
+          </w:p>
         </w:tc>
       </w:tr>
       <w:tr>
@@ -1581,7 +1810,7 @@
           </w:tcPr>
           <w:p>
             <w:pPr>
-              <w:pStyle w:val="NormalIndent"/>
+              <w:pStyle w:val="Sangranormal"/>
               <w:ind w:left="0"/>
               <w:rPr>
                 <w:rFonts w:cs="Arial"/>
@@ -1597,9 +1826,8 @@
                 <w:szCs w:val="16"/>
                 <w:lang w:val="en-US"/>
               </w:rPr>
-              <w:t xml:space="preserve">Is behaviour on power modes, resets, priority </w:t>
-            </w:r>
-            <w:proofErr w:type="gramStart"/>
+              <w:t xml:space="preserve">Is </w:t>
+            </w:r>
             <w:r>
               <w:rPr>
                 <w:rFonts w:cs="Arial"/>
@@ -1607,9 +1835,8 @@
                 <w:szCs w:val="16"/>
                 <w:lang w:val="en-US"/>
               </w:rPr>
-              <w:t>taken into account</w:t>
-            </w:r>
-            <w:proofErr w:type="gramEnd"/>
+              <w:t>behavior</w:t>
+            </w:r>
             <w:r>
               <w:rPr>
                 <w:rFonts w:cs="Arial"/>
@@ -1617,6 +1844,24 @@
                 <w:szCs w:val="16"/>
                 <w:lang w:val="en-US"/>
               </w:rPr>
+              <w:t xml:space="preserve"> on power modes, resets, priority </w:t>
+            </w:r>
+            <w:r>
+              <w:rPr>
+                <w:rFonts w:cs="Arial"/>
+                <w:sz w:val="16"/>
+                <w:szCs w:val="16"/>
+                <w:lang w:val="en-US"/>
+              </w:rPr>
+              <w:t>considered</w:t>
+            </w:r>
+            <w:r>
+              <w:rPr>
+                <w:rFonts w:cs="Arial"/>
+                <w:sz w:val="16"/>
+                <w:szCs w:val="16"/>
+                <w:lang w:val="en-US"/>
+              </w:rPr>
               <w:t>?</w:t>
             </w:r>
           </w:p>
@@ -1625,7 +1870,11 @@
           <w:tcPr>
             <w:tcW w:w="850" w:type="dxa"/>
           </w:tcPr>
-          <w:p/>
+          <w:p>
+            <w:r>
+              <w:t>OK</w:t>
+            </w:r>
+          </w:p>
         </w:tc>
         <w:tc>
           <w:tcPr>
@@ -1643,7 +1892,11 @@
           <w:tcPr>
             <w:tcW w:w="1984" w:type="dxa"/>
           </w:tcPr>
-          <w:p/>
+          <w:p>
+            <w:r>
+              <w:t>Closed</w:t>
+            </w:r>
+          </w:p>
         </w:tc>
       </w:tr>
       <w:tr>
@@ -1700,16 +1953,14 @@
               </w:rPr>
               <w:t xml:space="preserve">- Is it clearly defined what </w:t>
             </w:r>
-            <w:proofErr w:type="gramStart"/>
-            <w:r>
-              <w:rPr>
-                <w:rFonts w:ascii="Arial" w:eastAsia="Times New Roman" w:hAnsi="Arial" w:cs="Arial"/>
-                <w:sz w:val="16"/>
-                <w:szCs w:val="16"/>
-              </w:rPr>
-              <w:t>has to</w:t>
-            </w:r>
-            <w:proofErr w:type="gramEnd"/>
+            <w:r>
+              <w:rPr>
+                <w:rFonts w:ascii="Arial" w:eastAsia="Times New Roman" w:hAnsi="Arial" w:cs="Arial"/>
+                <w:sz w:val="16"/>
+                <w:szCs w:val="16"/>
+              </w:rPr>
+              <w:t>must</w:t>
+            </w:r>
             <w:r>
               <w:rPr>
                 <w:rFonts w:ascii="Arial" w:eastAsia="Times New Roman" w:hAnsi="Arial" w:cs="Arial"/>
@@ -1724,13 +1975,74 @@
           <w:tcPr>
             <w:tcW w:w="850" w:type="dxa"/>
           </w:tcPr>
-          <w:p/>
+          <w:p>
+            <w:r>
+              <w:t>OK</w:t>
+            </w:r>
+          </w:p>
         </w:tc>
         <w:tc>
           <w:tcPr>
             <w:tcW w:w="1843" w:type="dxa"/>
           </w:tcPr>
-          <w:p/>
+          <w:p>
+            <w:r>
+              <w:rPr>
+                <w:rFonts w:ascii="Arial" w:eastAsia="Times New Roman" w:hAnsi="Arial" w:cs="Arial"/>
+                <w:sz w:val="16"/>
+                <w:szCs w:val="16"/>
+              </w:rPr>
+              <w:t>A f</w:t>
+            </w:r>
+            <w:r>
+              <w:rPr>
+                <w:rFonts w:ascii="Arial" w:eastAsia="Times New Roman" w:hAnsi="Arial" w:cs="Arial"/>
+                <w:sz w:val="16"/>
+                <w:szCs w:val="16"/>
+              </w:rPr>
+              <w:t>unctional analysis</w:t>
+            </w:r>
+            <w:r>
+              <w:rPr>
+                <w:rFonts w:ascii="Arial" w:eastAsia="Times New Roman" w:hAnsi="Arial" w:cs="Arial"/>
+                <w:sz w:val="16"/>
+                <w:szCs w:val="16"/>
+              </w:rPr>
+              <w:t xml:space="preserve"> has </w:t>
+            </w:r>
+            <w:r>
+              <w:rPr>
+                <w:rFonts w:ascii="Arial" w:eastAsia="Times New Roman" w:hAnsi="Arial" w:cs="Arial"/>
+                <w:sz w:val="16"/>
+                <w:szCs w:val="16"/>
+              </w:rPr>
+              <w:t>been performed</w:t>
+            </w:r>
+            <w:r>
+              <w:rPr>
+                <w:rFonts w:ascii="Arial" w:eastAsia="Times New Roman" w:hAnsi="Arial" w:cs="Arial"/>
+                <w:sz w:val="16"/>
+                <w:szCs w:val="16"/>
+              </w:rPr>
+              <w:t xml:space="preserve"> and </w:t>
+            </w:r>
+            <w:r>
+              <w:rPr>
+                <w:rFonts w:ascii="Arial" w:eastAsia="Times New Roman" w:hAnsi="Arial" w:cs="Arial"/>
+                <w:sz w:val="16"/>
+                <w:szCs w:val="16"/>
+              </w:rPr>
+              <w:t>only</w:t>
+            </w:r>
+            <w:r>
+              <w:rPr>
+                <w:rFonts w:ascii="Arial" w:eastAsia="Times New Roman" w:hAnsi="Arial" w:cs="Arial"/>
+                <w:sz w:val="16"/>
+                <w:szCs w:val="16"/>
+              </w:rPr>
+              <w:t xml:space="preserve"> the SW requirements are included</w:t>
+            </w:r>
+          </w:p>
         </w:tc>
         <w:tc>
           <w:tcPr>
@@ -1742,7 +2054,11 @@
           <w:tcPr>
             <w:tcW w:w="1984" w:type="dxa"/>
           </w:tcPr>
-          <w:p/>
+          <w:p>
+            <w:r>
+              <w:t>Closed</w:t>
+            </w:r>
+          </w:p>
         </w:tc>
       </w:tr>
       <w:tr>
@@ -1762,7 +2078,7 @@
           </w:tcPr>
           <w:p>
             <w:pPr>
-              <w:pStyle w:val="NormalIndent"/>
+              <w:pStyle w:val="Sangranormal"/>
               <w:ind w:left="0"/>
               <w:rPr>
                 <w:rFonts w:cs="Arial"/>
@@ -1786,7 +2102,11 @@
           <w:tcPr>
             <w:tcW w:w="850" w:type="dxa"/>
           </w:tcPr>
-          <w:p/>
+          <w:p>
+            <w:r>
+              <w:t>OK</w:t>
+            </w:r>
+          </w:p>
         </w:tc>
         <w:tc>
           <w:tcPr>
@@ -1804,7 +2124,11 @@
           <w:tcPr>
             <w:tcW w:w="1984" w:type="dxa"/>
           </w:tcPr>
-          <w:p/>
+          <w:p>
+            <w:r>
+              <w:t>Closed</w:t>
+            </w:r>
+          </w:p>
         </w:tc>
       </w:tr>
       <w:tr>
@@ -1861,7 +2185,11 @@
           <w:tcPr>
             <w:tcW w:w="850" w:type="dxa"/>
           </w:tcPr>
-          <w:p/>
+          <w:p>
+            <w:r>
+              <w:t>OK</w:t>
+            </w:r>
+          </w:p>
         </w:tc>
         <w:tc>
           <w:tcPr>
@@ -1879,7 +2207,11 @@
           <w:tcPr>
             <w:tcW w:w="1984" w:type="dxa"/>
           </w:tcPr>
-          <w:p/>
+          <w:p>
+            <w:r>
+              <w:t>Closed</w:t>
+            </w:r>
+          </w:p>
         </w:tc>
       </w:tr>
       <w:tr>
@@ -1935,7 +2267,11 @@
           <w:tcPr>
             <w:tcW w:w="850" w:type="dxa"/>
           </w:tcPr>
-          <w:p/>
+          <w:p>
+            <w:r>
+              <w:t>OK</w:t>
+            </w:r>
+          </w:p>
         </w:tc>
         <w:tc>
           <w:tcPr>
@@ -1953,14 +2289,15 @@
           <w:tcPr>
             <w:tcW w:w="1984" w:type="dxa"/>
           </w:tcPr>
-          <w:p/>
+          <w:p>
+            <w:r>
+              <w:t>Closed</w:t>
+            </w:r>
+          </w:p>
         </w:tc>
       </w:tr>
     </w:tbl>
-    <w:p>
-      <w:bookmarkStart w:id="0" w:name="_GoBack"/>
-      <w:bookmarkEnd w:id="0"/>
-    </w:p>
+    <w:p/>
     <w:sectPr>
       <w:pgSz w:w="15840" w:h="12240" w:orient="landscape"/>
       <w:pgMar w:top="1440" w:right="1440" w:bottom="1440" w:left="1440" w:header="708" w:footer="708" w:gutter="0"/>
@@ -1972,7 +2309,7 @@
 </file>
 
 <file path=word/endnotes.xml><?xml version="1.0" encoding="utf-8"?>
-<w:endnotes xmlns:wpc="http://schemas.microsoft.com/office/word/2010/wordprocessingCanvas" xmlns:cx="http://schemas.microsoft.com/office/drawing/2014/chartex" xmlns:cx1="http://schemas.microsoft.com/office/drawing/2015/9/8/chartex" xmlns:cx2="http://schemas.microsoft.com/office/drawing/2015/10/21/chartex" xmlns:cx3="http://schemas.microsoft.com/office/drawing/2016/5/9/chartex" xmlns:cx4="http://schemas.microsoft.com/office/drawing/2016/5/10/chartex" xmlns:cx5="http://schemas.microsoft.com/office/drawing/2016/5/11/chartex" xmlns:cx6="http://schemas.microsoft.com/office/drawing/2016/5/12/chartex" xmlns:cx7="http://schemas.microsoft.com/office/drawing/2016/5/13/chartex" xmlns:cx8="http://schemas.microsoft.com/office/drawing/2016/5/14/chartex" xmlns:mc="http://schemas.openxmlformats.org/markup-compatibility/2006" xmlns:aink="http://schemas.microsoft.com/office/drawing/2016/ink" xmlns:am3d="http://schemas.microsoft.com/office/drawing/2017/model3d" xmlns:o="urn:schemas-microsoft-com:office:office" xmlns:r="http://schemas.openxmlformats.org/officeDocument/2006/relationships" xmlns:m="http://schemas.openxmlformats.org/officeDocument/2006/math" xmlns:v="urn:schemas-microsoft-com:vml" xmlns:wp14="http://schemas.microsoft.com/office/word/2010/wordprocessingDrawing" xmlns:wp="http://schemas.openxmlformats.org/drawingml/2006/wordprocessingDrawing" xmlns:w10="urn:schemas-microsoft-com:office:word" xmlns:w="http://schemas.openxmlformats.org/wordprocessingml/2006/main" xmlns:w14="http://schemas.microsoft.com/office/word/2010/wordml" xmlns:w15="http://schemas.microsoft.com/office/word/2012/wordml" xmlns:w16cid="http://schemas.microsoft.com/office/word/2016/wordml/cid" xmlns:w16se="http://schemas.microsoft.com/office/word/2015/wordml/symex" xmlns:wpg="http://schemas.microsoft.com/office/word/2010/wordprocessingGroup" xmlns:wpi="http://schemas.microsoft.com/office/word/2010/wordprocessingInk" xmlns:wne="http://schemas.microsoft.com/office/word/2006/wordml" xmlns:wps="http://schemas.microsoft.com/office/word/2010/wordprocessingShape" mc:Ignorable="w14 w15 w16se w16cid wp14">
+<w:endnotes xmlns:wpc="http://schemas.microsoft.com/office/word/2010/wordprocessingCanvas" xmlns:cx="http://schemas.microsoft.com/office/drawing/2014/chartex" xmlns:cx1="http://schemas.microsoft.com/office/drawing/2015/9/8/chartex" xmlns:cx2="http://schemas.microsoft.com/office/drawing/2015/10/21/chartex" xmlns:cx3="http://schemas.microsoft.com/office/drawing/2016/5/9/chartex" xmlns:cx4="http://schemas.microsoft.com/office/drawing/2016/5/10/chartex" xmlns:cx5="http://schemas.microsoft.com/office/drawing/2016/5/11/chartex" xmlns:cx6="http://schemas.microsoft.com/office/drawing/2016/5/12/chartex" xmlns:cx7="http://schemas.microsoft.com/office/drawing/2016/5/13/chartex" xmlns:cx8="http://schemas.microsoft.com/office/drawing/2016/5/14/chartex" xmlns:mc="http://schemas.openxmlformats.org/markup-compatibility/2006" xmlns:aink="http://schemas.microsoft.com/office/drawing/2016/ink" xmlns:am3d="http://schemas.microsoft.com/office/drawing/2017/model3d" xmlns:o="urn:schemas-microsoft-com:office:office" xmlns:r="http://schemas.openxmlformats.org/officeDocument/2006/relationships" xmlns:m="http://schemas.openxmlformats.org/officeDocument/2006/math" xmlns:v="urn:schemas-microsoft-com:vml" xmlns:wp14="http://schemas.microsoft.com/office/word/2010/wordprocessingDrawing" xmlns:wp="http://schemas.openxmlformats.org/drawingml/2006/wordprocessingDrawing" xmlns:w10="urn:schemas-microsoft-com:office:word" xmlns:w="http://schemas.openxmlformats.org/wordprocessingml/2006/main" xmlns:w14="http://schemas.microsoft.com/office/word/2010/wordml" xmlns:w15="http://schemas.microsoft.com/office/word/2012/wordml" xmlns:w16cex="http://schemas.microsoft.com/office/word/2018/wordml/cex" xmlns:w16cid="http://schemas.microsoft.com/office/word/2016/wordml/cid" xmlns:w16="http://schemas.microsoft.com/office/word/2018/wordml" xmlns:w16sdtdh="http://schemas.microsoft.com/office/word/2020/wordml/sdtdatahash" xmlns:w16se="http://schemas.microsoft.com/office/word/2015/wordml/symex" xmlns:wpg="http://schemas.microsoft.com/office/word/2010/wordprocessingGroup" xmlns:wpi="http://schemas.microsoft.com/office/word/2010/wordprocessingInk" xmlns:wne="http://schemas.microsoft.com/office/word/2006/wordml" xmlns:wps="http://schemas.microsoft.com/office/word/2010/wordprocessingShape" mc:Ignorable="w14 w15 w16se w16cid w16 w16cex w16sdtdh wp14">
   <w:endnote w:type="separator" w:id="-1">
     <w:p>
       <w:pPr>
@@ -1997,7 +2334,7 @@
 </file>
 
 <file path=word/footnotes.xml><?xml version="1.0" encoding="utf-8"?>
-<w:footnotes xmlns:wpc="http://schemas.microsoft.com/office/word/2010/wordprocessingCanvas" xmlns:cx="http://schemas.microsoft.com/office/drawing/2014/chartex" xmlns:cx1="http://schemas.microsoft.com/office/drawing/2015/9/8/chartex" xmlns:cx2="http://schemas.microsoft.com/office/drawing/2015/10/21/chartex" xmlns:cx3="http://schemas.microsoft.com/office/drawing/2016/5/9/chartex" xmlns:cx4="http://schemas.microsoft.com/office/drawing/2016/5/10/chartex" xmlns:cx5="http://schemas.microsoft.com/office/drawing/2016/5/11/chartex" xmlns:cx6="http://schemas.microsoft.com/office/drawing/2016/5/12/chartex" xmlns:cx7="http://schemas.microsoft.com/office/drawing/2016/5/13/chartex" xmlns:cx8="http://schemas.microsoft.com/office/drawing/2016/5/14/chartex" xmlns:mc="http://schemas.openxmlformats.org/markup-compatibility/2006" xmlns:aink="http://schemas.microsoft.com/office/drawing/2016/ink" xmlns:am3d="http://schemas.microsoft.com/office/drawing/2017/model3d" xmlns:o="urn:schemas-microsoft-com:office:office" xmlns:r="http://schemas.openxmlformats.org/officeDocument/2006/relationships" xmlns:m="http://schemas.openxmlformats.org/officeDocument/2006/math" xmlns:v="urn:schemas-microsoft-com:vml" xmlns:wp14="http://schemas.microsoft.com/office/word/2010/wordprocessingDrawing" xmlns:wp="http://schemas.openxmlformats.org/drawingml/2006/wordprocessingDrawing" xmlns:w10="urn:schemas-microsoft-com:office:word" xmlns:w="http://schemas.openxmlformats.org/wordprocessingml/2006/main" xmlns:w14="http://schemas.microsoft.com/office/word/2010/wordml" xmlns:w15="http://schemas.microsoft.com/office/word/2012/wordml" xmlns:w16cid="http://schemas.microsoft.com/office/word/2016/wordml/cid" xmlns:w16se="http://schemas.microsoft.com/office/word/2015/wordml/symex" xmlns:wpg="http://schemas.microsoft.com/office/word/2010/wordprocessingGroup" xmlns:wpi="http://schemas.microsoft.com/office/word/2010/wordprocessingInk" xmlns:wne="http://schemas.microsoft.com/office/word/2006/wordml" xmlns:wps="http://schemas.microsoft.com/office/word/2010/wordprocessingShape" mc:Ignorable="w14 w15 w16se w16cid wp14">
+<w:footnotes xmlns:wpc="http://schemas.microsoft.com/office/word/2010/wordprocessingCanvas" xmlns:cx="http://schemas.microsoft.com/office/drawing/2014/chartex" xmlns:cx1="http://schemas.microsoft.com/office/drawing/2015/9/8/chartex" xmlns:cx2="http://schemas.microsoft.com/office/drawing/2015/10/21/chartex" xmlns:cx3="http://schemas.microsoft.com/office/drawing/2016/5/9/chartex" xmlns:cx4="http://schemas.microsoft.com/office/drawing/2016/5/10/chartex" xmlns:cx5="http://schemas.microsoft.com/office/drawing/2016/5/11/chartex" xmlns:cx6="http://schemas.microsoft.com/office/drawing/2016/5/12/chartex" xmlns:cx7="http://schemas.microsoft.com/office/drawing/2016/5/13/chartex" xmlns:cx8="http://schemas.microsoft.com/office/drawing/2016/5/14/chartex" xmlns:mc="http://schemas.openxmlformats.org/markup-compatibility/2006" xmlns:aink="http://schemas.microsoft.com/office/drawing/2016/ink" xmlns:am3d="http://schemas.microsoft.com/office/drawing/2017/model3d" xmlns:o="urn:schemas-microsoft-com:office:office" xmlns:r="http://schemas.openxmlformats.org/officeDocument/2006/relationships" xmlns:m="http://schemas.openxmlformats.org/officeDocument/2006/math" xmlns:v="urn:schemas-microsoft-com:vml" xmlns:wp14="http://schemas.microsoft.com/office/word/2010/wordprocessingDrawing" xmlns:wp="http://schemas.openxmlformats.org/drawingml/2006/wordprocessingDrawing" xmlns:w10="urn:schemas-microsoft-com:office:word" xmlns:w="http://schemas.openxmlformats.org/wordprocessingml/2006/main" xmlns:w14="http://schemas.microsoft.com/office/word/2010/wordml" xmlns:w15="http://schemas.microsoft.com/office/word/2012/wordml" xmlns:w16cex="http://schemas.microsoft.com/office/word/2018/wordml/cex" xmlns:w16cid="http://schemas.microsoft.com/office/word/2016/wordml/cid" xmlns:w16="http://schemas.microsoft.com/office/word/2018/wordml" xmlns:w16sdtdh="http://schemas.microsoft.com/office/word/2020/wordml/sdtdatahash" xmlns:w16se="http://schemas.microsoft.com/office/word/2015/wordml/symex" xmlns:wpg="http://schemas.microsoft.com/office/word/2010/wordprocessingGroup" xmlns:wpi="http://schemas.microsoft.com/office/word/2010/wordprocessingInk" xmlns:wne="http://schemas.microsoft.com/office/word/2006/wordml" xmlns:wps="http://schemas.microsoft.com/office/word/2010/wordprocessingShape" mc:Ignorable="w14 w15 w16se w16cid w16 w16cex w16sdtdh wp14">
   <w:footnote w:type="separator" w:id="-1">
     <w:p>
       <w:pPr>
@@ -2022,7 +2359,7 @@
 </file>
 
 <file path=word/numbering.xml><?xml version="1.0" encoding="utf-8"?>
-<w:numbering xmlns:wpc="http://schemas.microsoft.com/office/word/2010/wordprocessingCanvas" xmlns:cx="http://schemas.microsoft.com/office/drawing/2014/chartex" xmlns:cx1="http://schemas.microsoft.com/office/drawing/2015/9/8/chartex" xmlns:cx2="http://schemas.microsoft.com/office/drawing/2015/10/21/chartex" xmlns:cx3="http://schemas.microsoft.com/office/drawing/2016/5/9/chartex" xmlns:cx4="http://schemas.microsoft.com/office/drawing/2016/5/10/chartex" xmlns:cx5="http://schemas.microsoft.com/office/drawing/2016/5/11/chartex" xmlns:cx6="http://schemas.microsoft.com/office/drawing/2016/5/12/chartex" xmlns:cx7="http://schemas.microsoft.com/office/drawing/2016/5/13/chartex" xmlns:cx8="http://schemas.microsoft.com/office/drawing/2016/5/14/chartex" xmlns:mc="http://schemas.openxmlformats.org/markup-compatibility/2006" xmlns:aink="http://schemas.microsoft.com/office/drawing/2016/ink" xmlns:am3d="http://schemas.microsoft.com/office/drawing/2017/model3d" xmlns:o="urn:schemas-microsoft-com:office:office" xmlns:r="http://schemas.openxmlformats.org/officeDocument/2006/relationships" xmlns:m="http://schemas.openxmlformats.org/officeDocument/2006/math" xmlns:v="urn:schemas-microsoft-com:vml" xmlns:wp14="http://schemas.microsoft.com/office/word/2010/wordprocessingDrawing" xmlns:wp="http://schemas.openxmlformats.org/drawingml/2006/wordprocessingDrawing" xmlns:w10="urn:schemas-microsoft-com:office:word" xmlns:w="http://schemas.openxmlformats.org/wordprocessingml/2006/main" xmlns:w14="http://schemas.microsoft.com/office/word/2010/wordml" xmlns:w15="http://schemas.microsoft.com/office/word/2012/wordml" xmlns:w16cid="http://schemas.microsoft.com/office/word/2016/wordml/cid" xmlns:w16se="http://schemas.microsoft.com/office/word/2015/wordml/symex" xmlns:wpg="http://schemas.microsoft.com/office/word/2010/wordprocessingGroup" xmlns:wpi="http://schemas.microsoft.com/office/word/2010/wordprocessingInk" xmlns:wne="http://schemas.microsoft.com/office/word/2006/wordml" xmlns:wps="http://schemas.microsoft.com/office/word/2010/wordprocessingShape" mc:Ignorable="w14 w15 w16se w16cid wp14">
+<w:numbering xmlns:wpc="http://schemas.microsoft.com/office/word/2010/wordprocessingCanvas" xmlns:cx="http://schemas.microsoft.com/office/drawing/2014/chartex" xmlns:cx1="http://schemas.microsoft.com/office/drawing/2015/9/8/chartex" xmlns:cx2="http://schemas.microsoft.com/office/drawing/2015/10/21/chartex" xmlns:cx3="http://schemas.microsoft.com/office/drawing/2016/5/9/chartex" xmlns:cx4="http://schemas.microsoft.com/office/drawing/2016/5/10/chartex" xmlns:cx5="http://schemas.microsoft.com/office/drawing/2016/5/11/chartex" xmlns:cx6="http://schemas.microsoft.com/office/drawing/2016/5/12/chartex" xmlns:cx7="http://schemas.microsoft.com/office/drawing/2016/5/13/chartex" xmlns:cx8="http://schemas.microsoft.com/office/drawing/2016/5/14/chartex" xmlns:mc="http://schemas.openxmlformats.org/markup-compatibility/2006" xmlns:aink="http://schemas.microsoft.com/office/drawing/2016/ink" xmlns:am3d="http://schemas.microsoft.com/office/drawing/2017/model3d" xmlns:o="urn:schemas-microsoft-com:office:office" xmlns:r="http://schemas.openxmlformats.org/officeDocument/2006/relationships" xmlns:m="http://schemas.openxmlformats.org/officeDocument/2006/math" xmlns:v="urn:schemas-microsoft-com:vml" xmlns:wp14="http://schemas.microsoft.com/office/word/2010/wordprocessingDrawing" xmlns:wp="http://schemas.openxmlformats.org/drawingml/2006/wordprocessingDrawing" xmlns:w10="urn:schemas-microsoft-com:office:word" xmlns:w="http://schemas.openxmlformats.org/wordprocessingml/2006/main" xmlns:w14="http://schemas.microsoft.com/office/word/2010/wordml" xmlns:w15="http://schemas.microsoft.com/office/word/2012/wordml" xmlns:w16cex="http://schemas.microsoft.com/office/word/2018/wordml/cex" xmlns:w16cid="http://schemas.microsoft.com/office/word/2016/wordml/cid" xmlns:w16="http://schemas.microsoft.com/office/word/2018/wordml" xmlns:w16sdtdh="http://schemas.microsoft.com/office/word/2020/wordml/sdtdatahash" xmlns:w16se="http://schemas.microsoft.com/office/word/2015/wordml/symex" xmlns:wpg="http://schemas.microsoft.com/office/word/2010/wordprocessingGroup" xmlns:wpi="http://schemas.microsoft.com/office/word/2010/wordprocessingInk" xmlns:wne="http://schemas.microsoft.com/office/word/2006/wordml" xmlns:wps="http://schemas.microsoft.com/office/word/2010/wordprocessingShape" mc:Ignorable="w14 w15 w16se w16cid w16 w16cex w16sdtdh wp14">
   <w:abstractNum w:abstractNumId="0" w15:restartNumberingAfterBreak="0">
     <w:nsid w:val="0CE42CAC"/>
     <w:multiLevelType w:val="multilevel"/>
@@ -2294,7 +2631,7 @@
 </file>
 
 <file path=word/styles.xml><?xml version="1.0" encoding="utf-8"?>
-<w:styles xmlns:mc="http://schemas.openxmlformats.org/markup-compatibility/2006" xmlns:r="http://schemas.openxmlformats.org/officeDocument/2006/relationships" xmlns:w="http://schemas.openxmlformats.org/wordprocessingml/2006/main" xmlns:w14="http://schemas.microsoft.com/office/word/2010/wordml" xmlns:w15="http://schemas.microsoft.com/office/word/2012/wordml" xmlns:w16cid="http://schemas.microsoft.com/office/word/2016/wordml/cid" xmlns:w16se="http://schemas.microsoft.com/office/word/2015/wordml/symex" mc:Ignorable="w14 w15 w16se w16cid">
+<w:styles xmlns:mc="http://schemas.openxmlformats.org/markup-compatibility/2006" xmlns:r="http://schemas.openxmlformats.org/officeDocument/2006/relationships" xmlns:w="http://schemas.openxmlformats.org/wordprocessingml/2006/main" xmlns:w14="http://schemas.microsoft.com/office/word/2010/wordml" xmlns:w15="http://schemas.microsoft.com/office/word/2012/wordml" xmlns:w16cex="http://schemas.microsoft.com/office/word/2018/wordml/cex" xmlns:w16cid="http://schemas.microsoft.com/office/word/2016/wordml/cid" xmlns:w16="http://schemas.microsoft.com/office/word/2018/wordml" xmlns:w16sdtdh="http://schemas.microsoft.com/office/word/2020/wordml/sdtdatahash" xmlns:w16se="http://schemas.microsoft.com/office/word/2015/wordml/symex" mc:Ignorable="w14 w15 w16se w16cid w16 w16cex w16sdtdh">
   <w:docDefaults>
     <w:rPrDefault>
       <w:rPr>
@@ -2692,11 +3029,11 @@
     <w:name w:val="Normal"/>
     <w:qFormat/>
   </w:style>
-  <w:style w:type="paragraph" w:styleId="Heading1">
+  <w:style w:type="paragraph" w:styleId="Ttulo1">
     <w:name w:val="heading 1"/>
     <w:basedOn w:val="Normal"/>
     <w:next w:val="Normal"/>
-    <w:link w:val="Heading1Char"/>
+    <w:link w:val="Ttulo1Car"/>
     <w:uiPriority w:val="9"/>
     <w:qFormat/>
     <w:rsid w:val="00FC2CB6"/>
@@ -2713,11 +3050,11 @@
       <w:szCs w:val="32"/>
     </w:rPr>
   </w:style>
-  <w:style w:type="paragraph" w:styleId="Heading2">
+  <w:style w:type="paragraph" w:styleId="Ttulo2">
     <w:name w:val="heading 2"/>
     <w:basedOn w:val="Normal"/>
     <w:next w:val="Normal"/>
-    <w:link w:val="Heading2Char"/>
+    <w:link w:val="Ttulo2Car"/>
     <w:uiPriority w:val="9"/>
     <w:unhideWhenUsed/>
     <w:qFormat/>
@@ -2735,13 +3072,13 @@
       <w:szCs w:val="26"/>
     </w:rPr>
   </w:style>
-  <w:style w:type="character" w:default="1" w:styleId="DefaultParagraphFont">
+  <w:style w:type="character" w:default="1" w:styleId="Fuentedeprrafopredeter">
     <w:name w:val="Default Paragraph Font"/>
     <w:uiPriority w:val="1"/>
     <w:semiHidden/>
     <w:unhideWhenUsed/>
   </w:style>
-  <w:style w:type="table" w:default="1" w:styleId="TableNormal">
+  <w:style w:type="table" w:default="1" w:styleId="Tablanormal">
     <w:name w:val="Normal Table"/>
     <w:uiPriority w:val="99"/>
     <w:semiHidden/>
@@ -2756,16 +3093,16 @@
       </w:tblCellMar>
     </w:tblPr>
   </w:style>
-  <w:style w:type="numbering" w:default="1" w:styleId="NoList">
+  <w:style w:type="numbering" w:default="1" w:styleId="Sinlista">
     <w:name w:val="No List"/>
     <w:uiPriority w:val="99"/>
     <w:semiHidden/>
     <w:unhideWhenUsed/>
   </w:style>
-  <w:style w:type="paragraph" w:styleId="BalloonText">
+  <w:style w:type="paragraph" w:styleId="Textodeglobo">
     <w:name w:val="Balloon Text"/>
     <w:basedOn w:val="Normal"/>
-    <w:link w:val="BalloonTextChar"/>
+    <w:link w:val="TextodegloboCar"/>
     <w:uiPriority w:val="99"/>
     <w:semiHidden/>
     <w:unhideWhenUsed/>
@@ -2779,10 +3116,10 @@
       <w:szCs w:val="18"/>
     </w:rPr>
   </w:style>
-  <w:style w:type="character" w:customStyle="1" w:styleId="BalloonTextChar">
-    <w:name w:val="Balloon Text Char"/>
-    <w:basedOn w:val="DefaultParagraphFont"/>
-    <w:link w:val="BalloonText"/>
+  <w:style w:type="character" w:customStyle="1" w:styleId="TextodegloboCar">
+    <w:name w:val="Texto de globo Car"/>
+    <w:basedOn w:val="Fuentedeprrafopredeter"/>
+    <w:link w:val="Textodeglobo"/>
     <w:uiPriority w:val="99"/>
     <w:semiHidden/>
     <w:rsid w:val="0006008D"/>
@@ -2792,9 +3129,9 @@
       <w:szCs w:val="18"/>
     </w:rPr>
   </w:style>
-  <w:style w:type="table" w:styleId="TableGrid">
+  <w:style w:type="table" w:styleId="Tablaconcuadrcula">
     <w:name w:val="Table Grid"/>
-    <w:basedOn w:val="TableNormal"/>
+    <w:basedOn w:val="Tablanormal"/>
     <w:uiPriority w:val="39"/>
     <w:rsid w:val="0006008D"/>
     <w:pPr>
@@ -2827,10 +3164,10 @@
       <w:lang w:val="de-DE"/>
     </w:rPr>
   </w:style>
-  <w:style w:type="character" w:customStyle="1" w:styleId="Heading1Char">
-    <w:name w:val="Heading 1 Char"/>
-    <w:basedOn w:val="DefaultParagraphFont"/>
-    <w:link w:val="Heading1"/>
+  <w:style w:type="character" w:customStyle="1" w:styleId="Ttulo1Car">
+    <w:name w:val="Título 1 Car"/>
+    <w:basedOn w:val="Fuentedeprrafopredeter"/>
+    <w:link w:val="Ttulo1"/>
     <w:uiPriority w:val="9"/>
     <w:rsid w:val="00FC2CB6"/>
     <w:rPr>
@@ -2840,10 +3177,10 @@
       <w:szCs w:val="32"/>
     </w:rPr>
   </w:style>
-  <w:style w:type="character" w:customStyle="1" w:styleId="Heading2Char">
-    <w:name w:val="Heading 2 Char"/>
-    <w:basedOn w:val="DefaultParagraphFont"/>
-    <w:link w:val="Heading2"/>
+  <w:style w:type="character" w:customStyle="1" w:styleId="Ttulo2Car">
+    <w:name w:val="Título 2 Car"/>
+    <w:basedOn w:val="Fuentedeprrafopredeter"/>
+    <w:link w:val="Ttulo2"/>
     <w:uiPriority w:val="9"/>
     <w:rsid w:val="00FC2CB6"/>
     <w:rPr>
@@ -2853,10 +3190,10 @@
       <w:szCs w:val="26"/>
     </w:rPr>
   </w:style>
-  <w:style w:type="paragraph" w:styleId="FootnoteText">
+  <w:style w:type="paragraph" w:styleId="Textonotapie">
     <w:name w:val="footnote text"/>
     <w:basedOn w:val="Normal"/>
-    <w:link w:val="FootnoteTextChar"/>
+    <w:link w:val="TextonotapieCar"/>
     <w:semiHidden/>
     <w:rsid w:val="00BE2C0E"/>
     <w:pPr>
@@ -2869,10 +3206,10 @@
       <w:lang w:val="de-DE"/>
     </w:rPr>
   </w:style>
-  <w:style w:type="character" w:customStyle="1" w:styleId="FootnoteTextChar">
-    <w:name w:val="Footnote Text Char"/>
-    <w:basedOn w:val="DefaultParagraphFont"/>
-    <w:link w:val="FootnoteText"/>
+  <w:style w:type="character" w:customStyle="1" w:styleId="TextonotapieCar">
+    <w:name w:val="Texto nota pie Car"/>
+    <w:basedOn w:val="Fuentedeprrafopredeter"/>
+    <w:link w:val="Textonotapie"/>
     <w:semiHidden/>
     <w:rsid w:val="00BE2C0E"/>
     <w:rPr>
@@ -2882,16 +3219,16 @@
       <w:lang w:val="de-DE"/>
     </w:rPr>
   </w:style>
-  <w:style w:type="character" w:styleId="FootnoteReference">
+  <w:style w:type="character" w:styleId="Refdenotaalpie">
     <w:name w:val="footnote reference"/>
-    <w:basedOn w:val="DefaultParagraphFont"/>
+    <w:basedOn w:val="Fuentedeprrafopredeter"/>
     <w:semiHidden/>
     <w:rsid w:val="00BE2C0E"/>
     <w:rPr>
       <w:vertAlign w:val="superscript"/>
     </w:rPr>
   </w:style>
-  <w:style w:type="paragraph" w:styleId="NormalIndent">
+  <w:style w:type="paragraph" w:styleId="Sangranormal">
     <w:name w:val="Normal Indent"/>
     <w:basedOn w:val="Normal"/>
     <w:rsid w:val="00BE2C0E"/>
@@ -3172,12 +3509,6 @@
 </file>
 
 <file path=customXml/item1.xml><?xml version="1.0" encoding="utf-8"?>
-<p:properties xmlns:p="http://schemas.microsoft.com/office/2006/metadata/properties" xmlns:xsi="http://www.w3.org/2001/XMLSchema-instance" xmlns:pc="http://schemas.microsoft.com/office/infopath/2007/PartnerControls">
-  <documentManagement/>
-</p:properties>
-</file>
-
-<file path=customXml/item2.xml><?xml version="1.0" encoding="utf-8"?>
 <ct:contentTypeSchema xmlns:ct="http://schemas.microsoft.com/office/2006/metadata/contentType" xmlns:ma="http://schemas.microsoft.com/office/2006/metadata/properties/metaAttributes" ct:_="" ma:_="" ma:contentTypeName="Document" ma:contentTypeID="0x010100B851CE0EE9FCAC4DA1FCF9EA7322EA7B" ma:contentTypeVersion="12" ma:contentTypeDescription="Create a new document." ma:contentTypeScope="" ma:versionID="01492b28d6347c8a93f008d7c6630b3a">
   <xsd:schema xmlns:xsd="http://www.w3.org/2001/XMLSchema" xmlns:xs="http://www.w3.org/2001/XMLSchema" xmlns:p="http://schemas.microsoft.com/office/2006/metadata/properties" xmlns:ns3="59ee736d-edcd-4633-852b-d83595a65129" xmlns:ns4="b0b3d8e4-93c1-4546-8d17-937f931f65ad" targetNamespace="http://schemas.microsoft.com/office/2006/metadata/properties" ma:root="true" ma:fieldsID="390ed1bf9a9e5cf1edef11fb92917ac7" ns3:_="" ns4:_="">
     <xsd:import namespace="59ee736d-edcd-4633-852b-d83595a65129"/>
@@ -3394,6 +3725,12 @@
 </ct:contentTypeSchema>
 </file>
 
+<file path=customXml/item2.xml><?xml version="1.0" encoding="utf-8"?>
+<p:properties xmlns:p="http://schemas.microsoft.com/office/2006/metadata/properties" xmlns:xsi="http://www.w3.org/2001/XMLSchema-instance" xmlns:pc="http://schemas.microsoft.com/office/infopath/2007/PartnerControls">
+  <documentManagement/>
+</p:properties>
+</file>
+
 <file path=customXml/item3.xml><?xml version="1.0" encoding="utf-8"?>
 <?mso-contentType ?>
 <FormTemplates xmlns="http://schemas.microsoft.com/sharepoint/v3/contenttype/forms">
@@ -3404,23 +3741,6 @@
 </file>
 
 <file path=customXml/itemProps1.xml><?xml version="1.0" encoding="utf-8"?>
-<ds:datastoreItem xmlns:ds="http://schemas.openxmlformats.org/officeDocument/2006/customXml" ds:itemID="{AF34AAA8-523C-405C-854C-FD411D9CFB1C}">
-  <ds:schemaRefs>
-    <ds:schemaRef ds:uri="http://schemas.microsoft.com/office/2006/metadata/properties"/>
-    <ds:schemaRef ds:uri="http://purl.org/dc/terms/"/>
-    <ds:schemaRef ds:uri="http://schemas.openxmlformats.org/package/2006/metadata/core-properties"/>
-    <ds:schemaRef ds:uri="http://schemas.microsoft.com/office/2006/documentManagement/types"/>
-    <ds:schemaRef ds:uri="59ee736d-edcd-4633-852b-d83595a65129"/>
-    <ds:schemaRef ds:uri="b0b3d8e4-93c1-4546-8d17-937f931f65ad"/>
-    <ds:schemaRef ds:uri="http://purl.org/dc/elements/1.1/"/>
-    <ds:schemaRef ds:uri="http://schemas.microsoft.com/office/infopath/2007/PartnerControls"/>
-    <ds:schemaRef ds:uri="http://www.w3.org/XML/1998/namespace"/>
-    <ds:schemaRef ds:uri="http://purl.org/dc/dcmitype/"/>
-  </ds:schemaRefs>
-</ds:datastoreItem>
-</file>
-
-<file path=customXml/itemProps2.xml><?xml version="1.0" encoding="utf-8"?>
 <ds:datastoreItem xmlns:ds="http://schemas.openxmlformats.org/officeDocument/2006/customXml" ds:itemID="{163BA67F-83B4-4A22-BC40-4EE23B396398}">
   <ds:schemaRefs>
     <ds:schemaRef ds:uri="http://schemas.microsoft.com/office/2006/metadata/contentType"/>
@@ -3439,6 +3759,15 @@
 </ds:datastoreItem>
 </file>
 
+<file path=customXml/itemProps2.xml><?xml version="1.0" encoding="utf-8"?>
+<ds:datastoreItem xmlns:ds="http://schemas.openxmlformats.org/officeDocument/2006/customXml" ds:itemID="{AF34AAA8-523C-405C-854C-FD411D9CFB1C}">
+  <ds:schemaRefs>
+    <ds:schemaRef ds:uri="http://schemas.microsoft.com/office/2006/metadata/properties"/>
+    <ds:schemaRef ds:uri="http://schemas.microsoft.com/office/infopath/2007/PartnerControls"/>
+  </ds:schemaRefs>
+</ds:datastoreItem>
+</file>
+
 <file path=customXml/itemProps3.xml><?xml version="1.0" encoding="utf-8"?>
 <ds:datastoreItem xmlns:ds="http://schemas.openxmlformats.org/officeDocument/2006/customXml" ds:itemID="{F875734A-3646-4DA6-9BAB-BA7B49CB8D40}">
   <ds:schemaRefs>

</xml_diff>